<commit_message>
feat/graficos e template word
</commit_message>
<xml_diff>
--- a/_manuscript/index.docx
+++ b/_manuscript/index.docx
@@ -24,13 +24,7 @@
         <w:pStyle w:val="FirstParagraph"/>
       </w:pPr>
       <w:r>
-        <w:t xml:space="preserve">O Instituto Brasileiro de Geografia e Estatística (IBGE) disponibilizou os dados da última aplicação da Escala Brasileira de Insegurança Alimentar (EBIA) no ano de 2024, por meio da Pesquisa Nacional por Amostra de Domicílios Contínua (PNAD) Contínua. Essa é a quinta vez que o IBGE divulga uma série de resultados sobre o tema, o que permite a comparação da evolução dos indicadores de Segurança Alimentar e Nutricional (SAN), ao longo dos anos. Os resultados se referem às situações vivenciadas pelos moradores dos domicílios particulares permanentes nos últimos três meses anteriores à pesquisa, realizada no quarto trimestre de 2024. De acordo com os resultados, os domicílios podem ser classificados em Segurança Alimentar (SA) e Insegurança Alimentar (IA),</w:t>
-      </w:r>
-      <w:r>
-        <w:t xml:space="preserve"> </w:t>
-      </w:r>
-      <w:r>
-        <w:t xml:space="preserve">classificada em três níveis leve, moderada ou grave</w:t>
+        <w:t xml:space="preserve">O Instituto Brasileiro de Geografia e Estatística (IBGE) disponibilizou os dados da última aplicação da Escala Brasileira de Insegurança Alimentar (EBIA) no ano de 2024, por meio da Pesquisa Nacional por Amostra de Domicílios Contínua (PNAD) Contínua. Essa é a quinta vez que o IBGE divulga uma série de resultados sobre o tema, o que permite a comparação da evolução dos indicadores de Segurança Alimentar e Nutricional (SAN), ao longo dos anos. Os resultados se referem às situações vivenciadas pelos moradores dos domicílios particulares permanentes nos últimos três meses anteriores à pesquisa, realizada no quarto trimestre de 2024. De acordo com os resultados, os domicílios podem ser classificados em Segurança Alimentar (SA) e Insegurança Alimentar (IA), classificada em três níveis leve, moderada ou grave</w:t>
       </w:r>
     </w:p>
     <w:bookmarkEnd w:id="20"/>
@@ -100,7 +94,21 @@
         <w:pStyle w:val="BodyText"/>
       </w:pPr>
       <w:r>
-        <w:t xml:space="preserve">Em 2024, 69,5% dos domicílios cearenses estavam em situação de segurança alimentar, que ocorre quando os moradores têm acesso regular e permanente a alimentos de qualidade e em quantidade suficiente. Esse é o maior valor da série histórica iniciada em 2004, quando o IBGE aplicou pela primeira vez a Escala Brasileira de Insegurança Alimentar (EBIA) para investigar a situação de segurança alimentar nos domicílios brasileiros na extinta Pesquisa Nacional por Amostra de Domicílios (PNAD), conforme pode ser verificado no Gráfico 1, acima</w:t>
+        <w:t xml:space="preserve">Em 2024, 69,5% dos domicílios cearenses estavam em situação de segurança alimentar, que ocorre quando os moradores têm acesso regular e permanente a alimentos de qualidade e em quantidade suficiente. Esse é o maior valor da série histórica iniciada em 2004, quando o IBGE aplicou pela primeira vez a Escala Brasileira de Insegurança Alimentar (EBIA) para investigar a situação de segurança alimentar nos domicílios brasileiros na extinta Pesquisa Nacional por Amostra de Domicílios (PNAD), conforme pode ser verificado no Gráfico</w:t>
+      </w:r>
+      <w:r>
+        <w:t xml:space="preserve"> </w:t>
+      </w:r>
+      <w:hyperlink w:anchor="fig-evolucao">
+        <w:r>
+          <w:rPr>
+            <w:rStyle w:val="Hyperlink"/>
+          </w:rPr>
+          <w:t xml:space="preserve">Figure 1</w:t>
+        </w:r>
+      </w:hyperlink>
+      <w:r>
+        <w:t xml:space="preserve">.</w:t>
       </w:r>
     </w:p>
     <w:bookmarkStart w:id="26" w:name="cell-fig-evolucao"/>
@@ -2724,13 +2732,38 @@
       </w:hyperlink>
     </w:p>
     <w:bookmarkEnd w:id="28"/>
-    <w:bookmarkStart w:id="39" w:name="X404ef196817fb185a26280111b8c727389f8b94"/>
+    <w:bookmarkStart w:id="44" w:name="X404ef196817fb185a26280111b8c727389f8b94"/>
     <w:p>
       <w:pPr>
         <w:pStyle w:val="Heading2"/>
       </w:pPr>
       <w:r>
-        <w:t xml:space="preserve">Situação de segurança alimentar no ceará e recortes geográficos</w:t>
+        <w:t xml:space="preserve">Situação de segurança alimentar no Ceará e recortes geográficos</w:t>
+      </w:r>
+    </w:p>
+    <w:p>
+      <w:pPr>
+        <w:pStyle w:val="FirstParagraph"/>
+      </w:pPr>
+      <w:r>
+        <w:t xml:space="preserve">O Gráfico</w:t>
+      </w:r>
+      <w:r>
+        <w:t xml:space="preserve"> </w:t>
+      </w:r>
+      <w:hyperlink w:anchor="fig-situacao">
+        <w:r>
+          <w:rPr>
+            <w:rStyle w:val="Hyperlink"/>
+          </w:rPr>
+          <w:t xml:space="preserve">Figure 2</w:t>
+        </w:r>
+      </w:hyperlink>
+      <w:r>
+        <w:t xml:space="preserve"> </w:t>
+      </w:r>
+      <w:r>
+        <w:t xml:space="preserve">mostra a prevalência de segurança alimentar por situação do domicílio.</w:t>
       </w:r>
     </w:p>
     <w:bookmarkStart w:id="33" w:name="cell-fig-situacao"/>
@@ -2840,6 +2873,31 @@
       </w:hyperlink>
     </w:p>
     <w:bookmarkEnd w:id="33"/>
+    <w:p>
+      <w:pPr>
+        <w:pStyle w:val="BodyText"/>
+      </w:pPr>
+      <w:r>
+        <w:t xml:space="preserve">A Figura</w:t>
+      </w:r>
+      <w:r>
+        <w:t xml:space="preserve"> </w:t>
+      </w:r>
+      <w:hyperlink w:anchor="fig-estratos">
+        <w:r>
+          <w:rPr>
+            <w:rStyle w:val="Hyperlink"/>
+          </w:rPr>
+          <w:t xml:space="preserve">Figure 3</w:t>
+        </w:r>
+      </w:hyperlink>
+      <w:r>
+        <w:t xml:space="preserve"> </w:t>
+      </w:r>
+      <w:r>
+        <w:t xml:space="preserve">apresenta o percentual de domicílios particulares permanentes por situação de segurança alimentar.</w:t>
+      </w:r>
+    </w:p>
     <w:bookmarkStart w:id="38" w:name="cell-fig-estratos"/>
     <w:tbl>
       <w:tblPr>
@@ -2865,7 +2923,7 @@
               <w:pStyle w:val="ImageCaption"/>
             </w:pPr>
             <w:r>
-              <w:t xml:space="preserve">Figure 3: Percentual de domicílios particulares permanentes por situação de segurança alimentar, segundo os recortes geográficos</w:t>
+              <w:t xml:space="preserve">Figure 3: Percentual de domicílios particulares permanentes por situação de segurança alimentar, segundo os recortes geográficos. Ceará - 2024</w:t>
             </w:r>
           </w:p>
           <w:p>
@@ -2947,8 +3005,115 @@
       </w:hyperlink>
     </w:p>
     <w:bookmarkEnd w:id="38"/>
-    <w:bookmarkEnd w:id="39"/>
-    <w:bookmarkStart w:id="45" w:name="Xbf088f053afcf6a0aa0e313120a59ebe6b56b5d"/>
+    <w:bookmarkStart w:id="43" w:name="cell-fig-distribuicaoestratos"/>
+    <w:tbl>
+      <w:tblPr>
+        <w:tblStyle w:val="Table"/>
+        <w:tblW w:type="pct" w:w="5000"/>
+        <w:tblLayout w:type="fixed"/>
+        <w:tblLook w:firstRow="0" w:lastRow="0" w:firstColumn="0" w:lastColumn="0" w:noHBand="0" w:noVBand="0" w:val="0000"/>
+      </w:tblPr>
+      <w:tblGrid>
+        <w:gridCol w:w="7920"/>
+      </w:tblGrid>
+      <w:tr>
+        <w:tc>
+          <w:tcPr/>
+          <w:bookmarkStart w:id="42" w:name="fig-distribuicaoestratos"/>
+          <w:p>
+            <w:pPr>
+              <w:jc w:val="center"/>
+            </w:pPr>
+            <w:pPr>
+              <w:jc w:val="left"/>
+              <w:spacing w:before="200"/>
+              <w:pStyle w:val="ImageCaption"/>
+            </w:pPr>
+            <w:r>
+              <w:t xml:space="preserve">Figure 4: Distribuição dos domicílios por recortes geográficos, segundo a situação de segurança alimentar – Ceará – 2024</w:t>
+            </w:r>
+          </w:p>
+          <w:p>
+            <w:pPr>
+              <w:pStyle w:val="Compact"/>
+              <w:jc w:val="center"/>
+            </w:pPr>
+            <w:r>
+              <w:drawing>
+                <wp:inline>
+                  <wp:extent cx="4620126" cy="3696101"/>
+                  <wp:effectExtent b="0" l="0" r="0" t="0"/>
+                  <wp:docPr descr="" title="" id="40" name="Picture"/>
+                  <a:graphic>
+                    <a:graphicData uri="http://schemas.openxmlformats.org/drawingml/2006/picture">
+                      <pic:pic>
+                        <pic:nvPicPr>
+                          <pic:cNvPr descr="index_files/figure-docx/fig-distribuicaoestratos-1.png" id="41" name="Picture"/>
+                          <pic:cNvPicPr>
+                            <a:picLocks noChangeArrowheads="1" noChangeAspect="1"/>
+                          </pic:cNvPicPr>
+                        </pic:nvPicPr>
+                        <pic:blipFill>
+                          <a:blip r:embed="rId39"/>
+                          <a:stretch>
+                            <a:fillRect/>
+                          </a:stretch>
+                        </pic:blipFill>
+                        <pic:spPr bwMode="auto">
+                          <a:xfrm>
+                            <a:off x="0" y="0"/>
+                            <a:ext cx="4620126" cy="3696101"/>
+                          </a:xfrm>
+                          <a:prstGeom prst="rect">
+                            <a:avLst/>
+                          </a:prstGeom>
+                          <a:noFill/>
+                          <a:ln w="9525">
+                            <a:noFill/>
+                            <a:headEnd/>
+                            <a:tailEnd/>
+                          </a:ln>
+                        </pic:spPr>
+                      </pic:pic>
+                    </a:graphicData>
+                  </a:graphic>
+                </wp:inline>
+              </w:drawing>
+            </w:r>
+          </w:p>
+          <w:bookmarkEnd w:id="42"/>
+        </w:tc>
+      </w:tr>
+    </w:tbl>
+    <w:p>
+      <w:pPr>
+        <w:pStyle w:val="BodyText"/>
+      </w:pPr>
+      <w:r>
+        <w:rPr>
+          <w:vertAlign w:val="subscript"/>
+        </w:rPr>
+        <w:t xml:space="preserve">Source:</w:t>
+      </w:r>
+      <w:r>
+        <w:rPr>
+          <w:vertAlign w:val="subscript"/>
+        </w:rPr>
+        <w:t xml:space="preserve"> </w:t>
+      </w:r>
+      <w:hyperlink r:id="rId21">
+        <w:r>
+          <w:rPr>
+            <w:rStyle w:val="Hyperlink"/>
+            <w:vertAlign w:val="subscript"/>
+          </w:rPr>
+          <w:t xml:space="preserve">Article Notebook</w:t>
+        </w:r>
+      </w:hyperlink>
+    </w:p>
+    <w:bookmarkEnd w:id="43"/>
+    <w:bookmarkEnd w:id="44"/>
+    <w:bookmarkStart w:id="50" w:name="Xbf088f053afcf6a0aa0e313120a59ebe6b56b5d"/>
     <w:p>
       <w:pPr>
         <w:pStyle w:val="Heading2"/>
@@ -2983,7 +3148,7 @@
         </w:r>
       </w:hyperlink>
     </w:p>
-    <w:bookmarkStart w:id="44" w:name="cell-fig-comparacao"/>
+    <w:bookmarkStart w:id="49" w:name="cell-fig-comparacao"/>
     <w:tbl>
       <w:tblPr>
         <w:tblStyle w:val="Table"/>
@@ -2997,7 +3162,7 @@
       <w:tr>
         <w:tc>
           <w:tcPr/>
-          <w:bookmarkStart w:id="43" w:name="fig-comparacao"/>
+          <w:bookmarkStart w:id="48" w:name="fig-comparacao"/>
           <w:p>
             <w:pPr>
               <w:jc w:val="center"/>
@@ -3008,7 +3173,7 @@
               <w:pStyle w:val="ImageCaption"/>
             </w:pPr>
             <w:r>
-              <w:t xml:space="preserve">Figure 4: Distribuição dos domicílios particulares permanentes por situação de segurança alimentar existente no domicílio</w:t>
+              <w:t xml:space="preserve">Figure 5: Distribuição dos domicílios particulares permanentes por situação de segurança alimentar existente no domicílio. Brasil, Nordeste e Ceará - 2024</w:t>
             </w:r>
           </w:p>
           <w:p>
@@ -3021,18 +3186,18 @@
                 <wp:inline>
                   <wp:extent cx="4620126" cy="3696101"/>
                   <wp:effectExtent b="0" l="0" r="0" t="0"/>
-                  <wp:docPr descr="" title="" id="41" name="Picture"/>
+                  <wp:docPr descr="" title="" id="46" name="Picture"/>
                   <a:graphic>
                     <a:graphicData uri="http://schemas.openxmlformats.org/drawingml/2006/picture">
                       <pic:pic>
                         <pic:nvPicPr>
-                          <pic:cNvPr descr="index_files/figure-docx/fig-comparacao-1.png" id="42" name="Picture"/>
+                          <pic:cNvPr descr="index_files/figure-docx/fig-comparacao-1.png" id="47" name="Picture"/>
                           <pic:cNvPicPr>
                             <a:picLocks noChangeArrowheads="1" noChangeAspect="1"/>
                           </pic:cNvPicPr>
                         </pic:nvPicPr>
                         <pic:blipFill>
-                          <a:blip r:embed="rId40"/>
+                          <a:blip r:embed="rId45"/>
                           <a:stretch>
                             <a:fillRect/>
                           </a:stretch>
@@ -3059,7 +3224,7 @@
               </w:drawing>
             </w:r>
           </w:p>
-          <w:bookmarkEnd w:id="43"/>
+          <w:bookmarkEnd w:id="48"/>
         </w:tc>
       </w:tr>
     </w:tbl>
@@ -3089,9 +3254,9 @@
         </w:r>
       </w:hyperlink>
     </w:p>
-    <w:bookmarkEnd w:id="44"/>
-    <w:bookmarkEnd w:id="45"/>
-    <w:bookmarkStart w:id="58" w:name="Xef46e10403bab8b4487a9a28b4ba11e106fe042"/>
+    <w:bookmarkEnd w:id="49"/>
+    <w:bookmarkEnd w:id="50"/>
+    <w:bookmarkStart w:id="71" w:name="Xef46e10403bab8b4487a9a28b4ba11e106fe042"/>
     <w:p>
       <w:pPr>
         <w:pStyle w:val="Heading2"/>
@@ -3100,53 +3265,92 @@
         <w:t xml:space="preserve">Características dos domicílios e de seus moradores</w:t>
       </w:r>
     </w:p>
-    <w:p>
-      <w:pPr>
-        <w:pStyle w:val="FirstParagraph"/>
-      </w:pPr>
-      <w:r>
-        <w:drawing>
-          <wp:inline>
-            <wp:extent cx="4620126" cy="3696101"/>
-            <wp:effectExtent b="0" l="0" r="0" t="0"/>
-            <wp:docPr descr="" title="" id="47" name="Picture"/>
-            <a:graphic>
-              <a:graphicData uri="http://schemas.openxmlformats.org/drawingml/2006/picture">
-                <pic:pic>
-                  <pic:nvPicPr>
-                    <pic:cNvPr descr="index_files/figure-docx/sexo-1.png" id="48" name="Picture"/>
-                    <pic:cNvPicPr>
-                      <a:picLocks noChangeArrowheads="1" noChangeAspect="1"/>
-                    </pic:cNvPicPr>
-                  </pic:nvPicPr>
-                  <pic:blipFill>
-                    <a:blip r:embed="rId46"/>
-                    <a:stretch>
-                      <a:fillRect/>
-                    </a:stretch>
-                  </pic:blipFill>
-                  <pic:spPr bwMode="auto">
-                    <a:xfrm>
-                      <a:off x="0" y="0"/>
-                      <a:ext cx="4620126" cy="3696101"/>
-                    </a:xfrm>
-                    <a:prstGeom prst="rect">
-                      <a:avLst/>
-                    </a:prstGeom>
-                    <a:noFill/>
-                    <a:ln w="9525">
-                      <a:noFill/>
-                      <a:headEnd/>
-                      <a:tailEnd/>
-                    </a:ln>
-                  </pic:spPr>
-                </pic:pic>
-              </a:graphicData>
-            </a:graphic>
-          </wp:inline>
-        </w:drawing>
-      </w:r>
-    </w:p>
+    <w:bookmarkStart w:id="55" w:name="cell-fig-sexo"/>
+    <w:tbl>
+      <w:tblPr>
+        <w:tblStyle w:val="Table"/>
+        <w:tblW w:type="pct" w:w="5000"/>
+        <w:tblLayout w:type="fixed"/>
+        <w:tblLook w:firstRow="0" w:lastRow="0" w:firstColumn="0" w:lastColumn="0" w:noHBand="0" w:noVBand="0" w:val="0000"/>
+      </w:tblPr>
+      <w:tblGrid>
+        <w:gridCol w:w="7920"/>
+      </w:tblGrid>
+      <w:tr>
+        <w:tc>
+          <w:tcPr/>
+          <w:bookmarkStart w:id="54" w:name="fig-sexo"/>
+          <w:p>
+            <w:pPr>
+              <w:jc w:val="center"/>
+            </w:pPr>
+            <w:pPr>
+              <w:jc w:val="left"/>
+              <w:spacing w:before="200"/>
+              <w:pStyle w:val="ImageCaption"/>
+            </w:pPr>
+            <w:r>
+              <w:t xml:space="preserve">Figure 6: Domicílios particulares, por situação de segurança alimentar,</w:t>
+            </w:r>
+            <w:r>
+              <w:t xml:space="preserve"> </w:t>
+            </w:r>
+            <w:r>
+              <w:t xml:space="preserve">segundo o sexo da pessoa responsável pelo domicílio. Ceará – 2023 e 2024</w:t>
+            </w:r>
+          </w:p>
+          <w:p>
+            <w:pPr>
+              <w:pStyle w:val="Compact"/>
+              <w:jc w:val="center"/>
+            </w:pPr>
+            <w:r>
+              <w:drawing>
+                <wp:inline>
+                  <wp:extent cx="4620126" cy="3696101"/>
+                  <wp:effectExtent b="0" l="0" r="0" t="0"/>
+                  <wp:docPr descr="" title="" id="52" name="Picture"/>
+                  <a:graphic>
+                    <a:graphicData uri="http://schemas.openxmlformats.org/drawingml/2006/picture">
+                      <pic:pic>
+                        <pic:nvPicPr>
+                          <pic:cNvPr descr="index_files/figure-docx/fig-sexo-1.png" id="53" name="Picture"/>
+                          <pic:cNvPicPr>
+                            <a:picLocks noChangeArrowheads="1" noChangeAspect="1"/>
+                          </pic:cNvPicPr>
+                        </pic:nvPicPr>
+                        <pic:blipFill>
+                          <a:blip r:embed="rId51"/>
+                          <a:stretch>
+                            <a:fillRect/>
+                          </a:stretch>
+                        </pic:blipFill>
+                        <pic:spPr bwMode="auto">
+                          <a:xfrm>
+                            <a:off x="0" y="0"/>
+                            <a:ext cx="4620126" cy="3696101"/>
+                          </a:xfrm>
+                          <a:prstGeom prst="rect">
+                            <a:avLst/>
+                          </a:prstGeom>
+                          <a:noFill/>
+                          <a:ln w="9525">
+                            <a:noFill/>
+                            <a:headEnd/>
+                            <a:tailEnd/>
+                          </a:ln>
+                        </pic:spPr>
+                      </pic:pic>
+                    </a:graphicData>
+                  </a:graphic>
+                </wp:inline>
+              </w:drawing>
+            </w:r>
+          </w:p>
+          <w:bookmarkEnd w:id="54"/>
+        </w:tc>
+      </w:tr>
+    </w:tbl>
     <w:p>
       <w:pPr>
         <w:pStyle w:val="BodyText"/>
@@ -3173,53 +3377,93 @@
         </w:r>
       </w:hyperlink>
     </w:p>
-    <w:p>
-      <w:pPr>
-        <w:pStyle w:val="BodyText"/>
-      </w:pPr>
-      <w:r>
-        <w:drawing>
-          <wp:inline>
-            <wp:extent cx="4620126" cy="3696101"/>
-            <wp:effectExtent b="0" l="0" r="0" t="0"/>
-            <wp:docPr descr="" title="" id="50" name="Picture"/>
-            <a:graphic>
-              <a:graphicData uri="http://schemas.openxmlformats.org/drawingml/2006/picture">
-                <pic:pic>
-                  <pic:nvPicPr>
-                    <pic:cNvPr descr="index_files/figure-docx/raca-1.png" id="51" name="Picture"/>
-                    <pic:cNvPicPr>
-                      <a:picLocks noChangeArrowheads="1" noChangeAspect="1"/>
-                    </pic:cNvPicPr>
-                  </pic:nvPicPr>
-                  <pic:blipFill>
-                    <a:blip r:embed="rId49"/>
-                    <a:stretch>
-                      <a:fillRect/>
-                    </a:stretch>
-                  </pic:blipFill>
-                  <pic:spPr bwMode="auto">
-                    <a:xfrm>
-                      <a:off x="0" y="0"/>
-                      <a:ext cx="4620126" cy="3696101"/>
-                    </a:xfrm>
-                    <a:prstGeom prst="rect">
-                      <a:avLst/>
-                    </a:prstGeom>
-                    <a:noFill/>
-                    <a:ln w="9525">
-                      <a:noFill/>
-                      <a:headEnd/>
-                      <a:tailEnd/>
-                    </a:ln>
-                  </pic:spPr>
-                </pic:pic>
-              </a:graphicData>
-            </a:graphic>
-          </wp:inline>
-        </w:drawing>
-      </w:r>
-    </w:p>
+    <w:bookmarkEnd w:id="55"/>
+    <w:bookmarkStart w:id="60" w:name="cell-fig-raca"/>
+    <w:tbl>
+      <w:tblPr>
+        <w:tblStyle w:val="Table"/>
+        <w:tblW w:type="pct" w:w="5000"/>
+        <w:tblLayout w:type="fixed"/>
+        <w:tblLook w:firstRow="0" w:lastRow="0" w:firstColumn="0" w:lastColumn="0" w:noHBand="0" w:noVBand="0" w:val="0000"/>
+      </w:tblPr>
+      <w:tblGrid>
+        <w:gridCol w:w="7920"/>
+      </w:tblGrid>
+      <w:tr>
+        <w:tc>
+          <w:tcPr/>
+          <w:bookmarkStart w:id="59" w:name="fig-raca"/>
+          <w:p>
+            <w:pPr>
+              <w:jc w:val="center"/>
+            </w:pPr>
+            <w:pPr>
+              <w:jc w:val="left"/>
+              <w:spacing w:before="200"/>
+              <w:pStyle w:val="ImageCaption"/>
+            </w:pPr>
+            <w:r>
+              <w:t xml:space="preserve">Figure 7: Domicílios particulares, por situação de segurança alimentar,</w:t>
+            </w:r>
+            <w:r>
+              <w:t xml:space="preserve"> </w:t>
+            </w:r>
+            <w:r>
+              <w:t xml:space="preserve">segundo a raça da pessoa responsável pelo domicílio. Ceará – 2023 e 2024</w:t>
+            </w:r>
+          </w:p>
+          <w:p>
+            <w:pPr>
+              <w:pStyle w:val="Compact"/>
+              <w:jc w:val="center"/>
+            </w:pPr>
+            <w:r>
+              <w:drawing>
+                <wp:inline>
+                  <wp:extent cx="4620126" cy="3696101"/>
+                  <wp:effectExtent b="0" l="0" r="0" t="0"/>
+                  <wp:docPr descr="" title="" id="57" name="Picture"/>
+                  <a:graphic>
+                    <a:graphicData uri="http://schemas.openxmlformats.org/drawingml/2006/picture">
+                      <pic:pic>
+                        <pic:nvPicPr>
+                          <pic:cNvPr descr="index_files/figure-docx/fig-raca-1.png" id="58" name="Picture"/>
+                          <pic:cNvPicPr>
+                            <a:picLocks noChangeArrowheads="1" noChangeAspect="1"/>
+                          </pic:cNvPicPr>
+                        </pic:nvPicPr>
+                        <pic:blipFill>
+                          <a:blip r:embed="rId56"/>
+                          <a:stretch>
+                            <a:fillRect/>
+                          </a:stretch>
+                        </pic:blipFill>
+                        <pic:spPr bwMode="auto">
+                          <a:xfrm>
+                            <a:off x="0" y="0"/>
+                            <a:ext cx="4620126" cy="3696101"/>
+                          </a:xfrm>
+                          <a:prstGeom prst="rect">
+                            <a:avLst/>
+                          </a:prstGeom>
+                          <a:noFill/>
+                          <a:ln w="9525">
+                            <a:noFill/>
+                            <a:headEnd/>
+                            <a:tailEnd/>
+                          </a:ln>
+                        </pic:spPr>
+                      </pic:pic>
+                    </a:graphicData>
+                  </a:graphic>
+                </wp:inline>
+              </w:drawing>
+            </w:r>
+          </w:p>
+          <w:bookmarkEnd w:id="59"/>
+        </w:tc>
+      </w:tr>
+    </w:tbl>
     <w:p>
       <w:pPr>
         <w:pStyle w:val="BodyText"/>
@@ -3246,53 +3490,93 @@
         </w:r>
       </w:hyperlink>
     </w:p>
-    <w:p>
-      <w:pPr>
-        <w:pStyle w:val="BodyText"/>
-      </w:pPr>
-      <w:r>
-        <w:drawing>
-          <wp:inline>
-            <wp:extent cx="4620126" cy="3696101"/>
-            <wp:effectExtent b="0" l="0" r="0" t="0"/>
-            <wp:docPr descr="" title="" id="53" name="Picture"/>
-            <a:graphic>
-              <a:graphicData uri="http://schemas.openxmlformats.org/drawingml/2006/picture">
-                <pic:pic>
-                  <pic:nvPicPr>
-                    <pic:cNvPr descr="index_files/figure-docx/escolaridade-1.png" id="54" name="Picture"/>
-                    <pic:cNvPicPr>
-                      <a:picLocks noChangeArrowheads="1" noChangeAspect="1"/>
-                    </pic:cNvPicPr>
-                  </pic:nvPicPr>
-                  <pic:blipFill>
-                    <a:blip r:embed="rId52"/>
-                    <a:stretch>
-                      <a:fillRect/>
-                    </a:stretch>
-                  </pic:blipFill>
-                  <pic:spPr bwMode="auto">
-                    <a:xfrm>
-                      <a:off x="0" y="0"/>
-                      <a:ext cx="4620126" cy="3696101"/>
-                    </a:xfrm>
-                    <a:prstGeom prst="rect">
-                      <a:avLst/>
-                    </a:prstGeom>
-                    <a:noFill/>
-                    <a:ln w="9525">
-                      <a:noFill/>
-                      <a:headEnd/>
-                      <a:tailEnd/>
-                    </a:ln>
-                  </pic:spPr>
-                </pic:pic>
-              </a:graphicData>
-            </a:graphic>
-          </wp:inline>
-        </w:drawing>
-      </w:r>
-    </w:p>
+    <w:bookmarkEnd w:id="60"/>
+    <w:bookmarkStart w:id="65" w:name="cell-fig-escolaridade"/>
+    <w:tbl>
+      <w:tblPr>
+        <w:tblStyle w:val="Table"/>
+        <w:tblW w:type="pct" w:w="5000"/>
+        <w:tblLayout w:type="fixed"/>
+        <w:tblLook w:firstRow="0" w:lastRow="0" w:firstColumn="0" w:lastColumn="0" w:noHBand="0" w:noVBand="0" w:val="0000"/>
+      </w:tblPr>
+      <w:tblGrid>
+        <w:gridCol w:w="7920"/>
+      </w:tblGrid>
+      <w:tr>
+        <w:tc>
+          <w:tcPr/>
+          <w:bookmarkStart w:id="64" w:name="fig-escolaridade"/>
+          <w:p>
+            <w:pPr>
+              <w:jc w:val="center"/>
+            </w:pPr>
+            <w:pPr>
+              <w:jc w:val="left"/>
+              <w:spacing w:before="200"/>
+              <w:pStyle w:val="ImageCaption"/>
+            </w:pPr>
+            <w:r>
+              <w:t xml:space="preserve">Figure 8: Domicílios particulares, por situação de segurança alimentar,</w:t>
+            </w:r>
+            <w:r>
+              <w:t xml:space="preserve"> </w:t>
+            </w:r>
+            <w:r>
+              <w:t xml:space="preserve">segundo a faixa de escolaridade da pessoa responsável pelo domicílio. Ceará – 2023 e 2024</w:t>
+            </w:r>
+          </w:p>
+          <w:p>
+            <w:pPr>
+              <w:pStyle w:val="Compact"/>
+              <w:jc w:val="center"/>
+            </w:pPr>
+            <w:r>
+              <w:drawing>
+                <wp:inline>
+                  <wp:extent cx="4620126" cy="3696101"/>
+                  <wp:effectExtent b="0" l="0" r="0" t="0"/>
+                  <wp:docPr descr="" title="" id="62" name="Picture"/>
+                  <a:graphic>
+                    <a:graphicData uri="http://schemas.openxmlformats.org/drawingml/2006/picture">
+                      <pic:pic>
+                        <pic:nvPicPr>
+                          <pic:cNvPr descr="index_files/figure-docx/fig-escolaridade-1.png" id="63" name="Picture"/>
+                          <pic:cNvPicPr>
+                            <a:picLocks noChangeArrowheads="1" noChangeAspect="1"/>
+                          </pic:cNvPicPr>
+                        </pic:nvPicPr>
+                        <pic:blipFill>
+                          <a:blip r:embed="rId61"/>
+                          <a:stretch>
+                            <a:fillRect/>
+                          </a:stretch>
+                        </pic:blipFill>
+                        <pic:spPr bwMode="auto">
+                          <a:xfrm>
+                            <a:off x="0" y="0"/>
+                            <a:ext cx="4620126" cy="3696101"/>
+                          </a:xfrm>
+                          <a:prstGeom prst="rect">
+                            <a:avLst/>
+                          </a:prstGeom>
+                          <a:noFill/>
+                          <a:ln w="9525">
+                            <a:noFill/>
+                            <a:headEnd/>
+                            <a:tailEnd/>
+                          </a:ln>
+                        </pic:spPr>
+                      </pic:pic>
+                    </a:graphicData>
+                  </a:graphic>
+                </wp:inline>
+              </w:drawing>
+            </w:r>
+          </w:p>
+          <w:bookmarkEnd w:id="64"/>
+        </w:tc>
+      </w:tr>
+    </w:tbl>
     <w:p>
       <w:pPr>
         <w:pStyle w:val="BodyText"/>
@@ -3319,53 +3603,93 @@
         </w:r>
       </w:hyperlink>
     </w:p>
-    <w:p>
-      <w:pPr>
-        <w:pStyle w:val="BodyText"/>
-      </w:pPr>
-      <w:r>
-        <w:drawing>
-          <wp:inline>
-            <wp:extent cx="4620126" cy="3696101"/>
-            <wp:effectExtent b="0" l="0" r="0" t="0"/>
-            <wp:docPr descr="" title="" id="56" name="Picture"/>
-            <a:graphic>
-              <a:graphicData uri="http://schemas.openxmlformats.org/drawingml/2006/picture">
-                <pic:pic>
-                  <pic:nvPicPr>
-                    <pic:cNvPr descr="index_files/figure-docx/renda-1.png" id="57" name="Picture"/>
-                    <pic:cNvPicPr>
-                      <a:picLocks noChangeArrowheads="1" noChangeAspect="1"/>
-                    </pic:cNvPicPr>
-                  </pic:nvPicPr>
-                  <pic:blipFill>
-                    <a:blip r:embed="rId55"/>
-                    <a:stretch>
-                      <a:fillRect/>
-                    </a:stretch>
-                  </pic:blipFill>
-                  <pic:spPr bwMode="auto">
-                    <a:xfrm>
-                      <a:off x="0" y="0"/>
-                      <a:ext cx="4620126" cy="3696101"/>
-                    </a:xfrm>
-                    <a:prstGeom prst="rect">
-                      <a:avLst/>
-                    </a:prstGeom>
-                    <a:noFill/>
-                    <a:ln w="9525">
-                      <a:noFill/>
-                      <a:headEnd/>
-                      <a:tailEnd/>
-                    </a:ln>
-                  </pic:spPr>
-                </pic:pic>
-              </a:graphicData>
-            </a:graphic>
-          </wp:inline>
-        </w:drawing>
-      </w:r>
-    </w:p>
+    <w:bookmarkEnd w:id="65"/>
+    <w:bookmarkStart w:id="70" w:name="cell-fig-renda"/>
+    <w:tbl>
+      <w:tblPr>
+        <w:tblStyle w:val="Table"/>
+        <w:tblW w:type="pct" w:w="5000"/>
+        <w:tblLayout w:type="fixed"/>
+        <w:tblLook w:firstRow="0" w:lastRow="0" w:firstColumn="0" w:lastColumn="0" w:noHBand="0" w:noVBand="0" w:val="0000"/>
+      </w:tblPr>
+      <w:tblGrid>
+        <w:gridCol w:w="7920"/>
+      </w:tblGrid>
+      <w:tr>
+        <w:tc>
+          <w:tcPr/>
+          <w:bookmarkStart w:id="69" w:name="fig-renda"/>
+          <w:p>
+            <w:pPr>
+              <w:jc w:val="center"/>
+            </w:pPr>
+            <w:pPr>
+              <w:jc w:val="left"/>
+              <w:spacing w:before="200"/>
+              <w:pStyle w:val="ImageCaption"/>
+            </w:pPr>
+            <w:r>
+              <w:t xml:space="preserve">Figure 9: Domicílios particulares, por situação de segurança alimentar,</w:t>
+            </w:r>
+            <w:r>
+              <w:t xml:space="preserve"> </w:t>
+            </w:r>
+            <w:r>
+              <w:t xml:space="preserve">segundo a faixa de renda da pessoa responsável pelo domicílio. Ceará – 2023 e 2024</w:t>
+            </w:r>
+          </w:p>
+          <w:p>
+            <w:pPr>
+              <w:pStyle w:val="Compact"/>
+              <w:jc w:val="center"/>
+            </w:pPr>
+            <w:r>
+              <w:drawing>
+                <wp:inline>
+                  <wp:extent cx="4620126" cy="3696101"/>
+                  <wp:effectExtent b="0" l="0" r="0" t="0"/>
+                  <wp:docPr descr="" title="" id="67" name="Picture"/>
+                  <a:graphic>
+                    <a:graphicData uri="http://schemas.openxmlformats.org/drawingml/2006/picture">
+                      <pic:pic>
+                        <pic:nvPicPr>
+                          <pic:cNvPr descr="index_files/figure-docx/fig-renda-1.png" id="68" name="Picture"/>
+                          <pic:cNvPicPr>
+                            <a:picLocks noChangeArrowheads="1" noChangeAspect="1"/>
+                          </pic:cNvPicPr>
+                        </pic:nvPicPr>
+                        <pic:blipFill>
+                          <a:blip r:embed="rId66"/>
+                          <a:stretch>
+                            <a:fillRect/>
+                          </a:stretch>
+                        </pic:blipFill>
+                        <pic:spPr bwMode="auto">
+                          <a:xfrm>
+                            <a:off x="0" y="0"/>
+                            <a:ext cx="4620126" cy="3696101"/>
+                          </a:xfrm>
+                          <a:prstGeom prst="rect">
+                            <a:avLst/>
+                          </a:prstGeom>
+                          <a:noFill/>
+                          <a:ln w="9525">
+                            <a:noFill/>
+                            <a:headEnd/>
+                            <a:tailEnd/>
+                          </a:ln>
+                        </pic:spPr>
+                      </pic:pic>
+                    </a:graphicData>
+                  </a:graphic>
+                </wp:inline>
+              </w:drawing>
+            </w:r>
+          </w:p>
+          <w:bookmarkEnd w:id="69"/>
+        </w:tc>
+      </w:tr>
+    </w:tbl>
     <w:p>
       <w:pPr>
         <w:pStyle w:val="BodyText"/>
@@ -3392,8 +3716,9 @@
         </w:r>
       </w:hyperlink>
     </w:p>
-    <w:bookmarkEnd w:id="58"/>
-    <w:bookmarkStart w:id="59" w:name="considerações-finais"/>
+    <w:bookmarkEnd w:id="70"/>
+    <w:bookmarkEnd w:id="71"/>
+    <w:bookmarkStart w:id="72" w:name="considerações-finais"/>
     <w:p>
       <w:pPr>
         <w:pStyle w:val="Heading2"/>
@@ -3402,7 +3727,7 @@
         <w:t xml:space="preserve">Considerações finais</w:t>
       </w:r>
     </w:p>
-    <w:bookmarkEnd w:id="59"/>
+    <w:bookmarkEnd w:id="72"/>
     <w:sectPr>
       <w:footnotePr>
         <w:numFmt w:val="decimal"/>

</xml_diff>